<commit_message>
desine and first server
</commit_message>
<xml_diff>
--- a/project desine.docx
+++ b/project desine.docx
@@ -23,7 +23,6 @@
             <w:pPr>
               <w:bidi/>
               <w:rPr>
-                <w:rFonts w:hint="cs"/>
                 <w:rtl/>
               </w:rPr>
             </w:pPr>
@@ -86,7 +85,6 @@
                     <w:framePr w:hSpace="180" w:wrap="around" w:hAnchor="margin" w:y="484"/>
                     <w:bidi/>
                     <w:rPr>
-                      <w:rFonts w:hint="cs"/>
                       <w:rtl/>
                     </w:rPr>
                   </w:pPr>
@@ -108,7 +106,6 @@
                     <w:framePr w:hSpace="180" w:wrap="around" w:hAnchor="margin" w:y="484"/>
                     <w:bidi/>
                     <w:rPr>
-                      <w:rFonts w:hint="cs"/>
                       <w:rtl/>
                     </w:rPr>
                   </w:pPr>
@@ -132,7 +129,6 @@
                     <w:framePr w:hSpace="180" w:wrap="around" w:hAnchor="margin" w:y="484"/>
                     <w:bidi/>
                     <w:rPr>
-                      <w:rFonts w:hint="cs"/>
                       <w:rtl/>
                     </w:rPr>
                   </w:pPr>
@@ -154,7 +150,6 @@
                     <w:framePr w:hSpace="180" w:wrap="around" w:hAnchor="margin" w:y="484"/>
                     <w:bidi/>
                     <w:rPr>
-                      <w:rFonts w:hint="cs"/>
                       <w:rtl/>
                     </w:rPr>
                   </w:pPr>
@@ -163,14 +158,7 @@
                       <w:rFonts w:hint="cs"/>
                       <w:rtl/>
                     </w:rPr>
-                    <w:t xml:space="preserve">מפתח </w:t>
-                  </w:r>
-                  <w:r>
-                    <w:rPr>
-                      <w:rFonts w:hint="cs"/>
-                      <w:rtl/>
-                    </w:rPr>
-                    <w:t>2</w:t>
+                    <w:t>מפתח 2</w:t>
                   </w:r>
                 </w:p>
               </w:tc>
@@ -180,7 +168,6 @@
             <w:pPr>
               <w:bidi/>
               <w:rPr>
-                <w:rFonts w:hint="cs"/>
                 <w:rtl/>
               </w:rPr>
             </w:pPr>
@@ -258,7 +245,6 @@
                     <w:framePr w:hSpace="180" w:wrap="around" w:hAnchor="margin" w:y="484"/>
                     <w:bidi/>
                     <w:rPr>
-                      <w:rFonts w:hint="cs"/>
                       <w:rtl/>
                     </w:rPr>
                   </w:pPr>
@@ -280,7 +266,6 @@
                     <w:framePr w:hSpace="180" w:wrap="around" w:hAnchor="margin" w:y="484"/>
                     <w:bidi/>
                     <w:rPr>
-                      <w:rFonts w:hint="cs"/>
                       <w:rtl/>
                     </w:rPr>
                   </w:pPr>
@@ -304,7 +289,6 @@
                     <w:framePr w:hSpace="180" w:wrap="around" w:hAnchor="margin" w:y="484"/>
                     <w:bidi/>
                     <w:rPr>
-                      <w:rFonts w:hint="cs"/>
                       <w:rtl/>
                     </w:rPr>
                   </w:pPr>
@@ -319,7 +303,6 @@
                     <w:framePr w:hSpace="180" w:wrap="around" w:hAnchor="margin" w:y="484"/>
                     <w:bidi/>
                     <w:rPr>
-                      <w:rFonts w:hint="cs"/>
                       <w:rtl/>
                     </w:rPr>
                   </w:pPr>
@@ -415,7 +398,6 @@
                     <w:framePr w:hSpace="180" w:wrap="around" w:hAnchor="margin" w:y="484"/>
                     <w:bidi/>
                     <w:rPr>
-                      <w:rFonts w:hint="cs"/>
                       <w:rtl/>
                     </w:rPr>
                   </w:pPr>
@@ -437,7 +419,6 @@
                     <w:framePr w:hSpace="180" w:wrap="around" w:hAnchor="margin" w:y="484"/>
                     <w:bidi/>
                     <w:rPr>
-                      <w:rFonts w:hint="cs"/>
                       <w:rtl/>
                     </w:rPr>
                   </w:pPr>
@@ -533,7 +514,6 @@
                     <w:framePr w:hSpace="180" w:wrap="around" w:hAnchor="margin" w:y="484"/>
                     <w:bidi/>
                     <w:rPr>
-                      <w:rFonts w:hint="cs"/>
                       <w:rtl/>
                     </w:rPr>
                   </w:pPr>
@@ -555,7 +535,6 @@
                     <w:framePr w:hSpace="180" w:wrap="around" w:hAnchor="margin" w:y="484"/>
                     <w:bidi/>
                     <w:rPr>
-                      <w:rFonts w:hint="cs"/>
                       <w:rtl/>
                     </w:rPr>
                   </w:pPr>
@@ -564,14 +543,7 @@
                       <w:rFonts w:hint="cs"/>
                       <w:rtl/>
                     </w:rPr>
-                    <w:t xml:space="preserve">מפתח </w:t>
-                  </w:r>
-                  <w:r>
-                    <w:rPr>
-                      <w:rFonts w:hint="cs"/>
-                      <w:rtl/>
-                    </w:rPr>
-                    <w:t>2</w:t>
+                    <w:t>מפתח 2</w:t>
                   </w:r>
                 </w:p>
               </w:tc>
@@ -586,7 +558,6 @@
                     <w:framePr w:hSpace="180" w:wrap="around" w:hAnchor="margin" w:y="484"/>
                     <w:bidi/>
                     <w:rPr>
-                      <w:rFonts w:hint="cs"/>
                       <w:rtl/>
                     </w:rPr>
                   </w:pPr>
@@ -601,7 +572,6 @@
                     <w:framePr w:hSpace="180" w:wrap="around" w:hAnchor="margin" w:y="484"/>
                     <w:bidi/>
                     <w:rPr>
-                      <w:rFonts w:hint="cs"/>
                       <w:rtl/>
                     </w:rPr>
                   </w:pPr>
@@ -663,7 +633,6 @@
             <w:pPr>
               <w:bidi/>
               <w:rPr>
-                <w:rFonts w:hint="cs"/>
                 <w:rtl/>
               </w:rPr>
             </w:pPr>
@@ -716,8 +685,6 @@
         </w:rPr>
         <w:t>onion</w:t>
       </w:r>
-      <w:bookmarkStart w:id="0" w:name="_GoBack"/>
-      <w:bookmarkEnd w:id="0"/>
     </w:p>
     <w:p>
       <w:pPr>
@@ -753,7 +720,6 @@
             <w:pPr>
               <w:bidi/>
               <w:rPr>
-                <w:rFonts w:hint="cs"/>
                 <w:rtl/>
               </w:rPr>
             </w:pPr>
@@ -859,48 +825,191 @@
     <w:p>
       <w:pPr>
         <w:bidi/>
-      </w:pPr>
-      <w:r>
-        <w:t>Id</w:t>
-      </w:r>
-      <w:r>
-        <w:rPr>
-          <w:rFonts w:hint="cs"/>
-          <w:rtl/>
-        </w:rPr>
-        <w:t xml:space="preserve"> - </w:t>
-      </w:r>
-      <w:r>
-        <w:tab/>
-      </w:r>
-      <w:r>
-        <w:rPr>
-          <w:rFonts w:hint="cs"/>
-          <w:rtl/>
-        </w:rPr>
-        <w:t xml:space="preserve">0 </w:t>
-      </w:r>
-      <w:r>
-        <w:rPr>
-          <w:rtl/>
-        </w:rPr>
-        <w:t>–</w:t>
-      </w:r>
-      <w:r>
-        <w:rPr>
-          <w:rFonts w:hint="cs"/>
-          <w:rtl/>
-        </w:rPr>
+        <w:rPr>
+          <w:rtl/>
+        </w:rPr>
+      </w:pPr>
+    </w:p>
+    <w:p>
+      <w:pPr>
+        <w:bidi/>
+        <w:rPr>
+          <w:rFonts w:hint="cs"/>
+          <w:rtl/>
+        </w:rPr>
+      </w:pPr>
+      <w:r>
+        <w:rPr>
+          <w:rFonts w:hint="cs"/>
+          <w:rtl/>
+        </w:rPr>
+        <w:t xml:space="preserve">לקוח מגריל שרת ופונה אליו עם הצעה ל </w:t>
+      </w:r>
+      <w:r>
+        <w:t>id</w:t>
+      </w:r>
+      <w:r>
+        <w:rPr>
+          <w:rFonts w:hint="cs"/>
+          <w:rtl/>
+        </w:rPr>
+        <w:t>. אם ה</w:t>
+      </w:r>
+      <w:r>
+        <w:t xml:space="preserve">id </w:t>
+      </w:r>
+      <w:r>
+        <w:rPr>
+          <w:rFonts w:hint="cs"/>
+          <w:rtl/>
+        </w:rPr>
+        <w:t xml:space="preserve"> תפוס אצל השרת השרת סוגר את החיבור. יוצרים מפתח משותף. </w:t>
+      </w:r>
+      <w:r>
         <w:t xml:space="preserve"> </w:t>
       </w:r>
       <w:r>
-        <w:t>unset</w:t>
+        <w:rPr>
+          <w:rFonts w:hint="cs"/>
+          <w:rtl/>
+        </w:rPr>
+        <w:t xml:space="preserve">אם החלפת המפתחות מצליחה השרת מחזיר </w:t>
+      </w:r>
+      <w:r>
+        <w:rPr>
+          <w:rFonts w:hint="cs"/>
+        </w:rPr>
+        <w:t>OK</w:t>
       </w:r>
     </w:p>
     <w:p>
       <w:pPr>
         <w:bidi/>
-      </w:pPr>
+        <w:rPr>
+          <w:rFonts w:hint="cs"/>
+          <w:rtl/>
+        </w:rPr>
+      </w:pPr>
+      <w:r>
+        <w:rPr>
+          <w:rFonts w:hint="cs"/>
+          <w:rtl/>
+        </w:rPr>
+        <w:t>1</w:t>
+      </w:r>
+    </w:p>
+    <w:p>
+      <w:pPr>
+        <w:bidi/>
+      </w:pPr>
+      <w:r>
+        <w:t>Abc</w:t>
+      </w:r>
+    </w:p>
+    <w:p>
+      <w:pPr>
+        <w:bidi/>
+      </w:pPr>
+      <w:bookmarkStart w:id="0" w:name="_GoBack"/>
+      <w:r>
+        <w:t>1234</w:t>
+      </w:r>
+    </w:p>
+    <w:bookmarkEnd w:id="0"/>
+    <w:p>
+      <w:pPr>
+        <w:bidi/>
+      </w:pPr>
+      <w:r>
+        <w:t>__________</w:t>
+      </w:r>
+    </w:p>
+    <w:p>
+      <w:pPr>
+        <w:bidi/>
+      </w:pPr>
+      <w:r>
+        <w:t>2</w:t>
+      </w:r>
+    </w:p>
+    <w:p>
+      <w:pPr>
+        <w:bidi/>
+      </w:pPr>
+      <w:r>
+        <w:t>Abc</w:t>
+      </w:r>
+    </w:p>
+    <w:p>
+      <w:pPr>
+        <w:bidi/>
+      </w:pPr>
+      <w:r>
+        <w:t>Incripted data</w:t>
+      </w:r>
+    </w:p>
+    <w:p>
+      <w:pPr>
+        <w:bidi/>
+        <w:rPr>
+          <w:rFonts w:hint="cs"/>
+          <w:rtl/>
+        </w:rPr>
+      </w:pPr>
+      <w:r>
+        <w:rPr>
+          <w:rFonts w:hint="cs"/>
+          <w:rtl/>
+        </w:rPr>
+        <w:t>הלקוח פונה אל השרת הבא בפרוקסי דרך השרת הראשון ועושה את אותה פעולה.</w:t>
+      </w:r>
+    </w:p>
+    <w:p>
+      <w:pPr>
+        <w:bidi/>
+        <w:rPr>
+          <w:rFonts w:hint="cs"/>
+          <w:rtl/>
+        </w:rPr>
+      </w:pPr>
+      <w:r>
+        <w:rPr>
+          <w:rFonts w:hint="cs"/>
+          <w:rtl/>
+        </w:rPr>
+        <w:t>שוב פעם דרך שרת שלישי.</w:t>
+      </w:r>
+    </w:p>
+    <w:p>
+      <w:pPr>
+        <w:bidi/>
+        <w:rPr>
+          <w:rtl/>
+        </w:rPr>
+      </w:pPr>
+    </w:p>
+    <w:p>
+      <w:pPr>
+        <w:bidi/>
+        <w:rPr>
+          <w:rFonts w:hint="cs"/>
+          <w:rtl/>
+        </w:rPr>
+      </w:pPr>
+      <w:r>
+        <w:rPr>
+          <w:rFonts w:hint="cs"/>
+          <w:rtl/>
+        </w:rPr>
+        <w:t xml:space="preserve">כל שרת מאזין לכל החיבורים. </w:t>
+      </w:r>
+      <w:r>
+        <w:rPr>
+          <w:rFonts w:hint="cs"/>
+          <w:rtl/>
+        </w:rPr>
+        <w:t>כאשר מגיעה הודעה, אם היא מגיעה מכיון הלקוח הוא מוריד שכבת הצפנה ומעביר אותה הלאה. לכיוון ההפוך הפוך</w:t>
+      </w:r>
     </w:p>
     <w:p>
       <w:pPr>
@@ -916,6 +1025,7 @@
           <w:rFonts w:hint="cs"/>
           <w:rtl/>
         </w:rPr>
+        <w:lastRenderedPageBreak/>
         <w:t xml:space="preserve">לקוח פונה לשרת 1 ויוצר מפתח. מקבל </w:t>
       </w:r>
       <w:r>
@@ -959,9 +1069,6 @@
           <w:numId w:val="3"/>
         </w:numPr>
         <w:bidi/>
-        <w:rPr>
-          <w:rFonts w:hint="cs"/>
-        </w:rPr>
       </w:pPr>
       <w:r>
         <w:rPr>

</xml_diff>